<commit_message>
04 - Control Flow - Exercise 11 - Landscape or Portrait
</commit_message>
<xml_diff>
--- a/JS-Basics/JS terms-rev 1.docx
+++ b/JS-Basics/JS terms-rev 1.docx
@@ -15632,7 +15632,23 @@
         </w:numPr>
       </w:pPr>
       <w:r>
-        <w:t>Functions - Mosh 07 - A function is basically a set of statements that performs the task or calculates a value.  (Statements are not variables and do not require semicolons after them).</w:t>
+        <w:rPr>
+          <w:b/>
+          <w:bCs/>
+          <w:color w:val="FF0000"/>
+        </w:rPr>
+        <w:t>Function</w:t>
+      </w:r>
+      <w:r>
+        <w:rPr>
+          <w:b/>
+          <w:bCs/>
+          <w:color w:val="FF0000"/>
+        </w:rPr>
+        <w:t>*</w:t>
+      </w:r>
+      <w:r>
+        <w:t xml:space="preserve"> - Mosh 07 - A function is basically a set of statements that performs the task or calculates a value.  (Statements are not variables and do not require semicolons after them).</w:t>
       </w:r>
     </w:p>
     <w:p>
@@ -16167,14 +16183,164 @@
         </w:numPr>
       </w:pPr>
       <w:r>
-        <w:t>Argument - Mosh 07 - Functions - In the following statement:</w:t>
-      </w:r>
-    </w:p>
-    <w:p>
-      <w:pPr>
-        <w:pStyle w:val="NoSpacing"/>
-        <w:ind w:left="720"/>
-      </w:pPr>
+        <w:rPr>
+          <w:b/>
+          <w:bCs/>
+          <w:color w:val="FF0000"/>
+        </w:rPr>
+        <w:t>Argument</w:t>
+      </w:r>
+      <w:r>
+        <w:rPr>
+          <w:b/>
+          <w:bCs/>
+          <w:color w:val="FF0000"/>
+        </w:rPr>
+        <w:t>*</w:t>
+      </w:r>
+      <w:r>
+        <w:t xml:space="preserve"> - Mosh 07 - Functions - In the following statement:</w:t>
+      </w:r>
+    </w:p>
+    <w:p>
+      <w:pPr>
+        <w:pStyle w:val="NoSpacing"/>
+        <w:ind w:left="720"/>
+      </w:pPr>
+    </w:p>
+    <w:p>
+      <w:pPr>
+        <w:pStyle w:val="NoSpacing"/>
+        <w:ind w:left="720"/>
+      </w:pPr>
+      <w:bookmarkStart w:id="7" w:name="_Hlk110350647"/>
+      <w:r>
+        <w:t>[[[</w:t>
+      </w:r>
+      <w:r>
+        <w:t>I explain function thusly:</w:t>
+      </w:r>
+      <w:r>
+        <w:t xml:space="preserve"> John</w:t>
+      </w:r>
+      <w:r>
+        <w:t xml:space="preserve"> is an</w:t>
+      </w:r>
+      <w:r>
+        <w:t xml:space="preserve"> </w:t>
+      </w:r>
+      <w:r>
+        <w:rPr>
+          <w:highlight w:val="red"/>
+        </w:rPr>
+        <w:t>argument</w:t>
+      </w:r>
+      <w:r>
+        <w:t xml:space="preserve"> </w:t>
+      </w:r>
+      <w:r>
+        <w:t>that defines the</w:t>
+      </w:r>
+      <w:r>
+        <w:t xml:space="preserve"> </w:t>
+      </w:r>
+      <w:r>
+        <w:rPr>
+          <w:highlight w:val="yellow"/>
+        </w:rPr>
+        <w:t>name variable/parameter</w:t>
+      </w:r>
+      <w:r>
+        <w:t xml:space="preserve">.  Newly defined </w:t>
+      </w:r>
+      <w:r>
+        <w:rPr>
+          <w:highlight w:val="yellow"/>
+        </w:rPr>
+        <w:t>n</w:t>
+      </w:r>
+      <w:r>
+        <w:rPr>
+          <w:highlight w:val="yellow"/>
+        </w:rPr>
+        <w:t>ame variable</w:t>
+      </w:r>
+      <w:r>
+        <w:t>/</w:t>
+      </w:r>
+      <w:r>
+        <w:rPr>
+          <w:highlight w:val="yellow"/>
+        </w:rPr>
+        <w:t>parameter</w:t>
+      </w:r>
+      <w:r>
+        <w:t xml:space="preserve"> equals </w:t>
+      </w:r>
+      <w:r>
+        <w:rPr>
+          <w:b/>
+          <w:outline/>
+          <w:color w:val="5B9BD5" w:themeColor="accent5"/>
+          <w14:shadow w14:blurRad="38100" w14:dist="22860" w14:dir="5400000" w14:sx="100000" w14:sy="100000" w14:kx="0" w14:ky="0" w14:algn="tl">
+            <w14:srgbClr w14:val="000000">
+              <w14:alpha w14:val="70000"/>
+            </w14:srgbClr>
+          </w14:shadow>
+          <w14:textOutline w14:w="10160" w14:cap="flat" w14:cmpd="sng" w14:algn="ctr">
+            <w14:solidFill>
+              <w14:schemeClr w14:val="accent5"/>
+            </w14:solidFill>
+            <w14:prstDash w14:val="solid"/>
+            <w14:round/>
+          </w14:textOutline>
+          <w14:textFill>
+            <w14:solidFill>
+              <w14:srgbClr w14:val="FFFFFF"/>
+            </w14:solidFill>
+          </w14:textFill>
+        </w:rPr>
+        <w:t>undefined name variable</w:t>
+      </w:r>
+      <w:r>
+        <w:t xml:space="preserve">, which is inside the body of the function]]] </w:t>
+      </w:r>
+    </w:p>
+    <w:bookmarkEnd w:id="7"/>
+    <w:p>
+      <w:pPr>
+        <w:pStyle w:val="NoSpacing"/>
+      </w:pPr>
+      <w:r>
+        <w:br/>
+      </w:r>
+    </w:p>
+    <w:p>
+      <w:pPr>
+        <w:pStyle w:val="NoSpacing"/>
+        <w:ind w:left="720"/>
+      </w:pPr>
+      <w:r>
+        <w:t xml:space="preserve">So, we can pass John between the brackets.  We refer to </w:t>
+      </w:r>
+      <w:r>
+        <w:rPr>
+          <w:color w:val="FF0000"/>
+        </w:rPr>
+        <w:t xml:space="preserve">this </w:t>
+      </w:r>
+      <w:r>
+        <w:t xml:space="preserve">as an </w:t>
+      </w:r>
+      <w:r>
+        <w:rPr>
+          <w:color w:val="FF0000"/>
+        </w:rPr>
+        <w:t>argument</w:t>
+      </w:r>
+      <w:r>
+        <w:t>.</w:t>
+      </w:r>
     </w:p>
     <w:p>
       <w:pPr>
@@ -16324,9 +16490,28 @@
       <w:r>
         <w:rPr>
           <w:rFonts w:ascii="Consolas" w:eastAsia="Times New Roman" w:hAnsi="Consolas" w:cs="Times New Roman"/>
-          <w:color w:val="D4D4D4"/>
-          <w:sz w:val="21"/>
-          <w:szCs w:val="21"/>
+          <w:b/>
+          <w:outline/>
+          <w:color w:val="5B9BD5" w:themeColor="accent5"/>
+          <w:sz w:val="21"/>
+          <w:szCs w:val="21"/>
+          <w14:shadow w14:blurRad="38100" w14:dist="22860" w14:dir="5400000" w14:sx="100000" w14:sy="100000" w14:kx="0" w14:ky="0" w14:algn="tl">
+            <w14:srgbClr w14:val="000000">
+              <w14:alpha w14:val="70000"/>
+            </w14:srgbClr>
+          </w14:shadow>
+          <w14:textOutline w14:w="10160" w14:cap="flat" w14:cmpd="sng" w14:algn="ctr">
+            <w14:solidFill>
+              <w14:schemeClr w14:val="accent5"/>
+            </w14:solidFill>
+            <w14:prstDash w14:val="solid"/>
+            <w14:round/>
+          </w14:textOutline>
+          <w14:textFill>
+            <w14:solidFill>
+              <w14:srgbClr w14:val="FFFFFF"/>
+            </w14:solidFill>
+          </w14:textFill>
         </w:rPr>
         <w:t>name</w:t>
       </w:r>
@@ -16478,7 +16663,13 @@
         <w:t>parameter</w:t>
       </w:r>
       <w:r>
-        <w:t xml:space="preserve"> of the greet function.  The </w:t>
+        <w:t xml:space="preserve"> </w:t>
+      </w:r>
+      <w:r>
+        <w:t xml:space="preserve">[[[variable]]] </w:t>
+      </w:r>
+      <w:r>
+        <w:t xml:space="preserve">of the greet function.  The </w:t>
       </w:r>
       <w:r>
         <w:rPr>
@@ -16520,6 +16711,7 @@
         <w:ind w:left="720"/>
       </w:pPr>
       <w:r>
+        <w:lastRenderedPageBreak/>
         <w:t xml:space="preserve">Function can have Multiple parameters, utilizing commas.  Likewise, functions can contain multiple arguments.  If you don’t define them with an argument, the parameters will display as ‘undefined’.  </w:t>
       </w:r>
     </w:p>
@@ -16650,7 +16842,6 @@
           <w:sz w:val="21"/>
           <w:szCs w:val="21"/>
         </w:rPr>
-        <w:lastRenderedPageBreak/>
         <w:t xml:space="preserve">    </w:t>
       </w:r>
       <w:proofErr w:type="gramStart"/>
@@ -17734,11 +17925,11 @@
       <w:r>
         <w:t xml:space="preserve">Arithmetic Operators - Mosh - 03 - Arithmetic Operators - </w:t>
       </w:r>
-      <w:bookmarkStart w:id="7" w:name="_Hlk104907830"/>
+      <w:bookmarkStart w:id="8" w:name="_Hlk104907830"/>
       <w:r>
         <w:t>We use them for performing calculations, just like in mathematics</w:t>
       </w:r>
-      <w:bookmarkEnd w:id="7"/>
+      <w:bookmarkEnd w:id="8"/>
       <w:r>
         <w:t>.  They usually take at least two operands, like X + Y, and then produce a new value.</w:t>
       </w:r>
@@ -17746,6 +17937,7 @@
         <w:br/>
       </w:r>
       <w:r>
+        <w:lastRenderedPageBreak/>
         <w:br/>
       </w:r>
       <w:r>
@@ -17801,7 +17993,6 @@
         </w:numPr>
       </w:pPr>
       <w:r>
-        <w:lastRenderedPageBreak/>
         <w:t>Addition Operator - Mosh - 02 - Arithmetic Operators - See below</w:t>
       </w:r>
       <w:r>
@@ -18067,7 +18258,7 @@
           <w:numId w:val="2"/>
         </w:numPr>
       </w:pPr>
-      <w:bookmarkStart w:id="8" w:name="_Hlk104909488"/>
+      <w:bookmarkStart w:id="9" w:name="_Hlk104909488"/>
       <w:r>
         <w:t>More Operators:</w:t>
       </w:r>
@@ -18540,7 +18731,7 @@
         </w:rPr>
       </w:pPr>
     </w:p>
-    <w:bookmarkEnd w:id="8"/>
+    <w:bookmarkEnd w:id="9"/>
     <w:p>
       <w:pPr>
         <w:pStyle w:val="NoSpacing"/>
@@ -19420,7 +19611,6 @@
           <w:i/>
           <w:iCs/>
         </w:rPr>
-        <w:lastRenderedPageBreak/>
         <w:t>let a = 2;</w:t>
       </w:r>
     </w:p>
@@ -19566,12 +19756,12 @@
       <w:r>
         <w:t xml:space="preserve">Expression - Mosh - 02 - Arithmetic Operators </w:t>
       </w:r>
-      <w:bookmarkStart w:id="9" w:name="_Hlk104909210"/>
+      <w:bookmarkStart w:id="10" w:name="_Hlk104909210"/>
       <w:r>
         <w:t xml:space="preserve">- An expression is something that produces a value.  E.g., X + Y.  </w:t>
       </w:r>
     </w:p>
-    <w:bookmarkEnd w:id="9"/>
+    <w:bookmarkEnd w:id="10"/>
     <w:p>
       <w:pPr>
         <w:pStyle w:val="NoSpacing"/>
@@ -21633,7 +21823,7 @@
         <w:pStyle w:val="NoSpacing"/>
         <w:ind w:left="720"/>
       </w:pPr>
-      <w:bookmarkStart w:id="10" w:name="_Hlk104052472"/>
+      <w:bookmarkStart w:id="11" w:name="_Hlk104052472"/>
       <w:r>
         <w:t>“The lose equality operator does not care about the types matching; if the types don’t match it will convert that type on the right side to match the type on the left side.  Then, it will only check if the values are equal”</w:t>
       </w:r>
@@ -21812,7 +22002,7 @@
         <w:t>// expected output: true</w:t>
       </w:r>
     </w:p>
-    <w:bookmarkEnd w:id="10"/>
+    <w:bookmarkEnd w:id="11"/>
     <w:p>
       <w:pPr>
         <w:pStyle w:val="NoSpacing"/>
@@ -21867,7 +22057,7 @@
           <w:szCs w:val="21"/>
         </w:rPr>
       </w:pPr>
-      <w:bookmarkStart w:id="11" w:name="_Hlk104932305"/>
+      <w:bookmarkStart w:id="12" w:name="_Hlk104932305"/>
       <w:r>
         <w:rPr>
           <w:rFonts w:ascii="Consolas" w:eastAsia="Times New Roman" w:hAnsi="Consolas" w:cs="Times New Roman"/>
@@ -22208,7 +22398,7 @@
         <w:t xml:space="preserve"> to true, then the type will receive the value gold.  If false, silver.</w:t>
       </w:r>
     </w:p>
-    <w:bookmarkEnd w:id="11"/>
+    <w:bookmarkEnd w:id="12"/>
     <w:p>
       <w:pPr>
         <w:pStyle w:val="NoSpacing"/>
@@ -23490,6 +23680,7 @@
           <w:sz w:val="21"/>
           <w:szCs w:val="21"/>
         </w:rPr>
+        <w:lastRenderedPageBreak/>
         <w:t>let</w:t>
       </w:r>
       <w:r>
@@ -24474,7 +24665,6 @@
         </w:numPr>
       </w:pPr>
       <w:r>
-        <w:lastRenderedPageBreak/>
         <w:t xml:space="preserve">Bitwise Or - Mosh - 09 - Bitwise Operators - See Logical Or - Bitwise Or is represented by a single vertical line </w:t>
       </w:r>
       <w:proofErr w:type="gramStart"/>
@@ -25022,7 +25212,7 @@
           <w:szCs w:val="21"/>
         </w:rPr>
       </w:pPr>
-      <w:bookmarkStart w:id="12" w:name="_Hlk104987834"/>
+      <w:bookmarkStart w:id="13" w:name="_Hlk104987834"/>
       <w:r>
         <w:rPr>
           <w:rFonts w:ascii="Consolas" w:eastAsia="Times New Roman" w:hAnsi="Consolas" w:cs="Times New Roman"/>
@@ -25633,7 +25823,7 @@
         <w:t>);</w:t>
       </w:r>
     </w:p>
-    <w:bookmarkEnd w:id="12"/>
+    <w:bookmarkEnd w:id="13"/>
     <w:p>
       <w:pPr>
         <w:pStyle w:val="NoSpacing"/>
@@ -25739,7 +25929,6 @@
         <w:ind w:left="720"/>
       </w:pPr>
       <w:r>
-        <w:lastRenderedPageBreak/>
         <w:t xml:space="preserve">“So, here’s what I want you to take away. With the </w:t>
       </w:r>
       <w:r>
@@ -27007,6 +27196,7 @@
         <w:ind w:left="720"/>
       </w:pPr>
       <w:r>
+        <w:lastRenderedPageBreak/>
         <w:t>The result of greeting will be:</w:t>
       </w:r>
       <w:r>
@@ -28406,7 +28596,6 @@
           <w:i/>
           <w:iCs/>
         </w:rPr>
-        <w:lastRenderedPageBreak/>
         <w:t xml:space="preserve">  let result;</w:t>
       </w:r>
     </w:p>
@@ -29639,6 +29828,7 @@
           <w:sz w:val="22"/>
           <w:szCs w:val="22"/>
         </w:rPr>
+        <w:lastRenderedPageBreak/>
         <w:t>else</w:t>
       </w:r>
     </w:p>
@@ -29868,7 +30058,6 @@
           <w:iCs/>
           <w:color w:val="1B1B1B"/>
         </w:rPr>
-        <w:lastRenderedPageBreak/>
         <w:t xml:space="preserve">  if (condition2)</w:t>
       </w:r>
     </w:p>
@@ -31975,6 +32164,7 @@
           <w:sz w:val="22"/>
           <w:szCs w:val="22"/>
         </w:rPr>
+        <w:lastRenderedPageBreak/>
         <w:t xml:space="preserve">  </w:t>
       </w:r>
       <w:r>
@@ -33002,7 +33192,7 @@
           <w:szCs w:val="21"/>
         </w:rPr>
       </w:pPr>
-      <w:bookmarkStart w:id="13" w:name="_Hlk108184834"/>
+      <w:bookmarkStart w:id="14" w:name="_Hlk108184834"/>
       <w:r>
         <w:rPr>
           <w:rFonts w:ascii="Consolas" w:eastAsia="Times New Roman" w:hAnsi="Consolas" w:cs="Times New Roman"/>
@@ -33090,6 +33280,7 @@
           <w:sz w:val="21"/>
           <w:szCs w:val="21"/>
         </w:rPr>
+        <w:lastRenderedPageBreak/>
         <w:t>switch</w:t>
       </w:r>
       <w:r>
@@ -33282,7 +33473,7 @@
         <w:t>;</w:t>
       </w:r>
     </w:p>
-    <w:bookmarkEnd w:id="13"/>
+    <w:bookmarkEnd w:id="14"/>
     <w:p>
       <w:pPr>
         <w:shd w:val="clear" w:color="auto" w:fill="1E1E1E"/>
@@ -34630,6 +34821,7 @@
           <w:color w:val="000000"/>
           <w:shd w:val="clear" w:color="auto" w:fill="FFFFFF"/>
         </w:rPr>
+        <w:lastRenderedPageBreak/>
         <w:t>  </w:t>
       </w:r>
       <w:r>
@@ -34937,7 +35129,6 @@
           <w:color w:val="000000"/>
           <w:shd w:val="clear" w:color="auto" w:fill="FFFFFF"/>
         </w:rPr>
-        <w:lastRenderedPageBreak/>
         <w:t>    </w:t>
       </w:r>
       <w:r>
@@ -35920,6 +36111,7 @@
         <w:ind w:left="720"/>
       </w:pPr>
       <w:r>
+        <w:lastRenderedPageBreak/>
         <w:t>The </w:t>
       </w:r>
       <w:r>
@@ -36273,7 +36465,6 @@
           <w:color w:val="000000"/>
           <w:shd w:val="clear" w:color="auto" w:fill="FFFFFF"/>
         </w:rPr>
-        <w:lastRenderedPageBreak/>
         <w:t>    </w:t>
       </w:r>
       <w:r>
@@ -37525,6 +37716,7 @@
           <w:color w:val="000000"/>
           <w:shd w:val="clear" w:color="auto" w:fill="FFFFFF"/>
         </w:rPr>
+        <w:lastRenderedPageBreak/>
         <w:t>    text = </w:t>
       </w:r>
       <w:r>
@@ -37768,7 +37960,6 @@
           <w:sz w:val="21"/>
           <w:szCs w:val="21"/>
         </w:rPr>
-        <w:lastRenderedPageBreak/>
         <w:t>for</w:t>
       </w:r>
       <w:r>
@@ -39081,6 +39272,7 @@
           <w:i/>
           <w:iCs/>
         </w:rPr>
+        <w:lastRenderedPageBreak/>
         <w:t xml:space="preserve">text += </w:t>
       </w:r>
       <w:proofErr w:type="gramStart"/>
@@ -39485,7 +39677,6 @@
           <w:rFonts w:ascii="Consolas" w:hAnsi="Consolas" w:cs="Times New Roman"/>
           <w:color w:val="0000CD"/>
         </w:rPr>
-        <w:lastRenderedPageBreak/>
         <w:br/>
       </w:r>
       <w:r>
@@ -40745,6 +40936,7 @@
           <w:sz w:val="21"/>
           <w:szCs w:val="21"/>
         </w:rPr>
+        <w:lastRenderedPageBreak/>
         <w:t>i</w:t>
       </w:r>
       <w:proofErr w:type="spellEnd"/>
@@ -41901,6 +42093,7 @@
           <w:sz w:val="21"/>
           <w:szCs w:val="21"/>
         </w:rPr>
+        <w:lastRenderedPageBreak/>
         <w:t>do</w:t>
       </w:r>
       <w:r>
@@ -42304,7 +42497,6 @@
         </w:numPr>
       </w:pPr>
       <w:r>
-        <w:lastRenderedPageBreak/>
         <w:br/>
       </w:r>
     </w:p>
@@ -43647,6 +43839,7 @@
         <w:rPr>
           <w:rFonts w:cstheme="minorHAnsi"/>
         </w:rPr>
+        <w:lastRenderedPageBreak/>
         <w:br/>
       </w:r>
       <w:r>
@@ -43787,7 +43980,6 @@
           <w:sz w:val="21"/>
           <w:szCs w:val="21"/>
         </w:rPr>
-        <w:lastRenderedPageBreak/>
         <w:t>while</w:t>
       </w:r>
       <w:r>
@@ -45077,6 +45269,7 @@
         <w:rPr>
           <w:rFonts w:cstheme="minorHAnsi"/>
         </w:rPr>
+        <w:lastRenderedPageBreak/>
         <w:t>console.log(</w:t>
       </w:r>
       <w:proofErr w:type="spellStart"/>
@@ -45199,7 +45392,6 @@
           <w:b/>
           <w:bCs/>
         </w:rPr>
-        <w:lastRenderedPageBreak/>
         <w:t>Syntax:</w:t>
       </w:r>
     </w:p>
@@ -46902,6 +47094,7 @@
           <w:sz w:val="22"/>
           <w:szCs w:val="22"/>
         </w:rPr>
+        <w:lastRenderedPageBreak/>
         <w:t xml:space="preserve">Using </w:t>
       </w:r>
       <w:r>
@@ -47255,7 +47448,6 @@
           <w:rFonts w:eastAsia="Times New Roman" w:cstheme="minorHAnsi"/>
           <w:color w:val="1B1B1B"/>
         </w:rPr>
-        <w:lastRenderedPageBreak/>
         <w:t xml:space="preserve">let trees = new </w:t>
       </w:r>
       <w:proofErr w:type="gramStart"/>
@@ -48464,13 +48656,6 @@
           <w:sz w:val="22"/>
           <w:szCs w:val="22"/>
         </w:rPr>
-      </w:r>
-      <w:r>
-        <w:rPr>
-          <w:rFonts w:asciiTheme="minorHAnsi" w:hAnsiTheme="minorHAnsi" w:cstheme="minorHAnsi"/>
-          <w:sz w:val="22"/>
-          <w:szCs w:val="22"/>
-        </w:rPr>
         <w:fldChar w:fldCharType="separate"/>
       </w:r>
       <w:r>
@@ -49716,7 +49901,1121 @@
         </w:rPr>
       </w:pPr>
     </w:p>
-    <w:p/>
+    <w:p>
+      <w:pPr>
+        <w:pStyle w:val="ListParagraph"/>
+        <w:numPr>
+          <w:ilvl w:val="0"/>
+          <w:numId w:val="12"/>
+        </w:numPr>
+      </w:pPr>
+      <w:r>
+        <w:rPr>
+          <w:b/>
+          <w:bCs/>
+          <w:color w:val="FF0000"/>
+        </w:rPr>
+        <w:t>break*</w:t>
+      </w:r>
+      <w:r>
+        <w:t xml:space="preserve"> - From Mosh - </w:t>
+      </w:r>
+      <w:r>
+        <w:t>With the break keyword we jump out of a loop</w:t>
+      </w:r>
+      <w:r>
+        <w:t>.  [[[We do not finish the code]]]</w:t>
+      </w:r>
+    </w:p>
+    <w:p>
+      <w:pPr>
+        <w:shd w:val="clear" w:color="auto" w:fill="1E1E1E"/>
+        <w:spacing w:after="0" w:line="285" w:lineRule="atLeast"/>
+        <w:ind w:left="720"/>
+        <w:rPr>
+          <w:rFonts w:ascii="Consolas" w:eastAsia="Times New Roman" w:hAnsi="Consolas" w:cs="Times New Roman"/>
+          <w:color w:val="D4D4D4"/>
+          <w:sz w:val="21"/>
+          <w:szCs w:val="21"/>
+        </w:rPr>
+      </w:pPr>
+      <w:r>
+        <w:rPr>
+          <w:rFonts w:ascii="Consolas" w:eastAsia="Times New Roman" w:hAnsi="Consolas" w:cs="Times New Roman"/>
+          <w:color w:val="569CD6"/>
+          <w:sz w:val="21"/>
+          <w:szCs w:val="21"/>
+        </w:rPr>
+        <w:t>let</w:t>
+      </w:r>
+      <w:r>
+        <w:rPr>
+          <w:rFonts w:ascii="Consolas" w:eastAsia="Times New Roman" w:hAnsi="Consolas" w:cs="Times New Roman"/>
+          <w:color w:val="D4D4D4"/>
+          <w:sz w:val="21"/>
+          <w:szCs w:val="21"/>
+        </w:rPr>
+        <w:t xml:space="preserve"> </w:t>
+      </w:r>
+      <w:proofErr w:type="spellStart"/>
+      <w:r>
+        <w:rPr>
+          <w:rFonts w:ascii="Consolas" w:eastAsia="Times New Roman" w:hAnsi="Consolas" w:cs="Times New Roman"/>
+          <w:color w:val="9CDCFE"/>
+          <w:sz w:val="21"/>
+          <w:szCs w:val="21"/>
+        </w:rPr>
+        <w:t>i</w:t>
+      </w:r>
+      <w:proofErr w:type="spellEnd"/>
+      <w:r>
+        <w:rPr>
+          <w:rFonts w:ascii="Consolas" w:eastAsia="Times New Roman" w:hAnsi="Consolas" w:cs="Times New Roman"/>
+          <w:color w:val="D4D4D4"/>
+          <w:sz w:val="21"/>
+          <w:szCs w:val="21"/>
+        </w:rPr>
+        <w:t xml:space="preserve"> = </w:t>
+      </w:r>
+      <w:r>
+        <w:rPr>
+          <w:rFonts w:ascii="Consolas" w:eastAsia="Times New Roman" w:hAnsi="Consolas" w:cs="Times New Roman"/>
+          <w:color w:val="B5CEA8"/>
+          <w:sz w:val="21"/>
+          <w:szCs w:val="21"/>
+        </w:rPr>
+        <w:t>0</w:t>
+      </w:r>
+      <w:r>
+        <w:rPr>
+          <w:rFonts w:ascii="Consolas" w:eastAsia="Times New Roman" w:hAnsi="Consolas" w:cs="Times New Roman"/>
+          <w:color w:val="D4D4D4"/>
+          <w:sz w:val="21"/>
+          <w:szCs w:val="21"/>
+        </w:rPr>
+        <w:t>;</w:t>
+      </w:r>
+    </w:p>
+    <w:p>
+      <w:pPr>
+        <w:shd w:val="clear" w:color="auto" w:fill="1E1E1E"/>
+        <w:spacing w:after="0" w:line="285" w:lineRule="atLeast"/>
+        <w:ind w:left="720"/>
+        <w:rPr>
+          <w:rFonts w:ascii="Consolas" w:eastAsia="Times New Roman" w:hAnsi="Consolas" w:cs="Times New Roman"/>
+          <w:color w:val="D4D4D4"/>
+          <w:sz w:val="21"/>
+          <w:szCs w:val="21"/>
+        </w:rPr>
+      </w:pPr>
+      <w:r>
+        <w:rPr>
+          <w:rFonts w:ascii="Consolas" w:eastAsia="Times New Roman" w:hAnsi="Consolas" w:cs="Times New Roman"/>
+          <w:color w:val="C586C0"/>
+          <w:sz w:val="21"/>
+          <w:szCs w:val="21"/>
+        </w:rPr>
+        <w:t>while</w:t>
+      </w:r>
+      <w:r>
+        <w:rPr>
+          <w:rFonts w:ascii="Consolas" w:eastAsia="Times New Roman" w:hAnsi="Consolas" w:cs="Times New Roman"/>
+          <w:color w:val="D4D4D4"/>
+          <w:sz w:val="21"/>
+          <w:szCs w:val="21"/>
+        </w:rPr>
+        <w:t xml:space="preserve"> (</w:t>
+      </w:r>
+      <w:proofErr w:type="spellStart"/>
+      <w:r>
+        <w:rPr>
+          <w:rFonts w:ascii="Consolas" w:eastAsia="Times New Roman" w:hAnsi="Consolas" w:cs="Times New Roman"/>
+          <w:color w:val="9CDCFE"/>
+          <w:sz w:val="21"/>
+          <w:szCs w:val="21"/>
+        </w:rPr>
+        <w:t>i</w:t>
+      </w:r>
+      <w:proofErr w:type="spellEnd"/>
+      <w:r>
+        <w:rPr>
+          <w:rFonts w:ascii="Consolas" w:eastAsia="Times New Roman" w:hAnsi="Consolas" w:cs="Times New Roman"/>
+          <w:color w:val="D4D4D4"/>
+          <w:sz w:val="21"/>
+          <w:szCs w:val="21"/>
+        </w:rPr>
+        <w:t xml:space="preserve"> &lt;= </w:t>
+      </w:r>
+      <w:r>
+        <w:rPr>
+          <w:rFonts w:ascii="Consolas" w:eastAsia="Times New Roman" w:hAnsi="Consolas" w:cs="Times New Roman"/>
+          <w:color w:val="B5CEA8"/>
+          <w:sz w:val="21"/>
+          <w:szCs w:val="21"/>
+        </w:rPr>
+        <w:t>10</w:t>
+      </w:r>
+      <w:r>
+        <w:rPr>
+          <w:rFonts w:ascii="Consolas" w:eastAsia="Times New Roman" w:hAnsi="Consolas" w:cs="Times New Roman"/>
+          <w:color w:val="D4D4D4"/>
+          <w:sz w:val="21"/>
+          <w:szCs w:val="21"/>
+        </w:rPr>
+        <w:t>) {</w:t>
+      </w:r>
+    </w:p>
+    <w:p>
+      <w:pPr>
+        <w:shd w:val="clear" w:color="auto" w:fill="1E1E1E"/>
+        <w:spacing w:after="0" w:line="285" w:lineRule="atLeast"/>
+        <w:ind w:left="720"/>
+        <w:rPr>
+          <w:rFonts w:ascii="Consolas" w:eastAsia="Times New Roman" w:hAnsi="Consolas" w:cs="Times New Roman"/>
+          <w:b/>
+          <w:bCs/>
+          <w:color w:val="D4D4D4"/>
+          <w:sz w:val="21"/>
+          <w:szCs w:val="21"/>
+          <w:u w:val="single"/>
+        </w:rPr>
+      </w:pPr>
+      <w:r>
+        <w:rPr>
+          <w:rFonts w:ascii="Consolas" w:eastAsia="Times New Roman" w:hAnsi="Consolas" w:cs="Times New Roman"/>
+          <w:color w:val="D4D4D4"/>
+          <w:sz w:val="21"/>
+          <w:szCs w:val="21"/>
+        </w:rPr>
+        <w:t xml:space="preserve">    </w:t>
+      </w:r>
+      <w:r>
+        <w:rPr>
+          <w:rFonts w:ascii="Consolas" w:eastAsia="Times New Roman" w:hAnsi="Consolas" w:cs="Times New Roman"/>
+          <w:b/>
+          <w:bCs/>
+          <w:color w:val="C586C0"/>
+          <w:sz w:val="21"/>
+          <w:szCs w:val="21"/>
+          <w:u w:val="single"/>
+        </w:rPr>
+        <w:t>if</w:t>
+      </w:r>
+      <w:r>
+        <w:rPr>
+          <w:rFonts w:ascii="Consolas" w:eastAsia="Times New Roman" w:hAnsi="Consolas" w:cs="Times New Roman"/>
+          <w:b/>
+          <w:bCs/>
+          <w:color w:val="D4D4D4"/>
+          <w:sz w:val="21"/>
+          <w:szCs w:val="21"/>
+          <w:u w:val="single"/>
+        </w:rPr>
+        <w:t xml:space="preserve"> (</w:t>
+      </w:r>
+      <w:proofErr w:type="spellStart"/>
+      <w:r>
+        <w:rPr>
+          <w:rFonts w:ascii="Consolas" w:eastAsia="Times New Roman" w:hAnsi="Consolas" w:cs="Times New Roman"/>
+          <w:b/>
+          <w:bCs/>
+          <w:color w:val="9CDCFE"/>
+          <w:sz w:val="21"/>
+          <w:szCs w:val="21"/>
+          <w:u w:val="single"/>
+        </w:rPr>
+        <w:t>i</w:t>
+      </w:r>
+      <w:proofErr w:type="spellEnd"/>
+      <w:r>
+        <w:rPr>
+          <w:rFonts w:ascii="Consolas" w:eastAsia="Times New Roman" w:hAnsi="Consolas" w:cs="Times New Roman"/>
+          <w:b/>
+          <w:bCs/>
+          <w:color w:val="D4D4D4"/>
+          <w:sz w:val="21"/>
+          <w:szCs w:val="21"/>
+          <w:u w:val="single"/>
+        </w:rPr>
+        <w:t xml:space="preserve"> === </w:t>
+      </w:r>
+      <w:r>
+        <w:rPr>
+          <w:rFonts w:ascii="Consolas" w:eastAsia="Times New Roman" w:hAnsi="Consolas" w:cs="Times New Roman"/>
+          <w:b/>
+          <w:bCs/>
+          <w:color w:val="B5CEA8"/>
+          <w:sz w:val="21"/>
+          <w:szCs w:val="21"/>
+          <w:u w:val="single"/>
+        </w:rPr>
+        <w:t>5</w:t>
+      </w:r>
+      <w:r>
+        <w:rPr>
+          <w:rFonts w:ascii="Consolas" w:eastAsia="Times New Roman" w:hAnsi="Consolas" w:cs="Times New Roman"/>
+          <w:b/>
+          <w:bCs/>
+          <w:color w:val="D4D4D4"/>
+          <w:sz w:val="21"/>
+          <w:szCs w:val="21"/>
+          <w:u w:val="single"/>
+        </w:rPr>
+        <w:t xml:space="preserve">) </w:t>
+      </w:r>
+      <w:r>
+        <w:rPr>
+          <w:rFonts w:ascii="Consolas" w:eastAsia="Times New Roman" w:hAnsi="Consolas" w:cs="Times New Roman"/>
+          <w:b/>
+          <w:bCs/>
+          <w:color w:val="C586C0"/>
+          <w:sz w:val="21"/>
+          <w:szCs w:val="21"/>
+          <w:u w:val="single"/>
+        </w:rPr>
+        <w:t>break</w:t>
+      </w:r>
+    </w:p>
+    <w:p>
+      <w:pPr>
+        <w:shd w:val="clear" w:color="auto" w:fill="1E1E1E"/>
+        <w:spacing w:after="0" w:line="285" w:lineRule="atLeast"/>
+        <w:ind w:left="720"/>
+        <w:rPr>
+          <w:rFonts w:ascii="Consolas" w:eastAsia="Times New Roman" w:hAnsi="Consolas" w:cs="Times New Roman"/>
+          <w:color w:val="D4D4D4"/>
+          <w:sz w:val="21"/>
+          <w:szCs w:val="21"/>
+        </w:rPr>
+      </w:pPr>
+      <w:r>
+        <w:rPr>
+          <w:rFonts w:ascii="Consolas" w:eastAsia="Times New Roman" w:hAnsi="Consolas" w:cs="Times New Roman"/>
+          <w:color w:val="D4D4D4"/>
+          <w:sz w:val="21"/>
+          <w:szCs w:val="21"/>
+        </w:rPr>
+        <w:t xml:space="preserve">    </w:t>
+      </w:r>
+      <w:r>
+        <w:rPr>
+          <w:rFonts w:ascii="Consolas" w:eastAsia="Times New Roman" w:hAnsi="Consolas" w:cs="Times New Roman"/>
+          <w:color w:val="9CDCFE"/>
+          <w:sz w:val="21"/>
+          <w:szCs w:val="21"/>
+        </w:rPr>
+        <w:t>console</w:t>
+      </w:r>
+      <w:r>
+        <w:rPr>
+          <w:rFonts w:ascii="Consolas" w:eastAsia="Times New Roman" w:hAnsi="Consolas" w:cs="Times New Roman"/>
+          <w:color w:val="D4D4D4"/>
+          <w:sz w:val="21"/>
+          <w:szCs w:val="21"/>
+        </w:rPr>
+        <w:t>.</w:t>
+      </w:r>
+      <w:r>
+        <w:rPr>
+          <w:rFonts w:ascii="Consolas" w:eastAsia="Times New Roman" w:hAnsi="Consolas" w:cs="Times New Roman"/>
+          <w:color w:val="DCDCAA"/>
+          <w:sz w:val="21"/>
+          <w:szCs w:val="21"/>
+        </w:rPr>
+        <w:t>log</w:t>
+      </w:r>
+      <w:r>
+        <w:rPr>
+          <w:rFonts w:ascii="Consolas" w:eastAsia="Times New Roman" w:hAnsi="Consolas" w:cs="Times New Roman"/>
+          <w:color w:val="D4D4D4"/>
+          <w:sz w:val="21"/>
+          <w:szCs w:val="21"/>
+        </w:rPr>
+        <w:t>(</w:t>
+      </w:r>
+      <w:proofErr w:type="spellStart"/>
+      <w:r>
+        <w:rPr>
+          <w:rFonts w:ascii="Consolas" w:eastAsia="Times New Roman" w:hAnsi="Consolas" w:cs="Times New Roman"/>
+          <w:color w:val="9CDCFE"/>
+          <w:sz w:val="21"/>
+          <w:szCs w:val="21"/>
+        </w:rPr>
+        <w:t>i</w:t>
+      </w:r>
+      <w:proofErr w:type="spellEnd"/>
+      <w:r>
+        <w:rPr>
+          <w:rFonts w:ascii="Consolas" w:eastAsia="Times New Roman" w:hAnsi="Consolas" w:cs="Times New Roman"/>
+          <w:color w:val="D4D4D4"/>
+          <w:sz w:val="21"/>
+          <w:szCs w:val="21"/>
+        </w:rPr>
+        <w:t>);</w:t>
+      </w:r>
+    </w:p>
+    <w:p>
+      <w:pPr>
+        <w:shd w:val="clear" w:color="auto" w:fill="1E1E1E"/>
+        <w:spacing w:after="0" w:line="285" w:lineRule="atLeast"/>
+        <w:ind w:left="720"/>
+        <w:rPr>
+          <w:rFonts w:ascii="Consolas" w:eastAsia="Times New Roman" w:hAnsi="Consolas" w:cs="Times New Roman"/>
+          <w:color w:val="D4D4D4"/>
+          <w:sz w:val="21"/>
+          <w:szCs w:val="21"/>
+        </w:rPr>
+      </w:pPr>
+      <w:r>
+        <w:rPr>
+          <w:rFonts w:ascii="Consolas" w:eastAsia="Times New Roman" w:hAnsi="Consolas" w:cs="Times New Roman"/>
+          <w:color w:val="D4D4D4"/>
+          <w:sz w:val="21"/>
+          <w:szCs w:val="21"/>
+        </w:rPr>
+        <w:t xml:space="preserve">    </w:t>
+      </w:r>
+      <w:proofErr w:type="spellStart"/>
+      <w:r>
+        <w:rPr>
+          <w:rFonts w:ascii="Consolas" w:eastAsia="Times New Roman" w:hAnsi="Consolas" w:cs="Times New Roman"/>
+          <w:color w:val="9CDCFE"/>
+          <w:sz w:val="21"/>
+          <w:szCs w:val="21"/>
+        </w:rPr>
+        <w:t>i</w:t>
+      </w:r>
+      <w:proofErr w:type="spellEnd"/>
+      <w:r>
+        <w:rPr>
+          <w:rFonts w:ascii="Consolas" w:eastAsia="Times New Roman" w:hAnsi="Consolas" w:cs="Times New Roman"/>
+          <w:color w:val="D4D4D4"/>
+          <w:sz w:val="21"/>
+          <w:szCs w:val="21"/>
+        </w:rPr>
+        <w:t>++;</w:t>
+      </w:r>
+    </w:p>
+    <w:p>
+      <w:pPr>
+        <w:shd w:val="clear" w:color="auto" w:fill="1E1E1E"/>
+        <w:spacing w:after="0" w:line="285" w:lineRule="atLeast"/>
+        <w:ind w:left="720"/>
+        <w:rPr>
+          <w:rFonts w:ascii="Consolas" w:eastAsia="Times New Roman" w:hAnsi="Consolas" w:cs="Times New Roman"/>
+          <w:color w:val="D4D4D4"/>
+          <w:sz w:val="21"/>
+          <w:szCs w:val="21"/>
+        </w:rPr>
+      </w:pPr>
+      <w:r>
+        <w:rPr>
+          <w:rFonts w:ascii="Consolas" w:eastAsia="Times New Roman" w:hAnsi="Consolas" w:cs="Times New Roman"/>
+          <w:color w:val="D4D4D4"/>
+          <w:sz w:val="21"/>
+          <w:szCs w:val="21"/>
+        </w:rPr>
+        <w:t>}</w:t>
+      </w:r>
+    </w:p>
+    <w:p>
+      <w:pPr>
+        <w:rPr>
+          <w:b/>
+          <w:bCs/>
+        </w:rPr>
+      </w:pPr>
+    </w:p>
+    <w:p>
+      <w:pPr>
+        <w:ind w:left="720"/>
+        <w:rPr>
+          <w:b/>
+          <w:bCs/>
+        </w:rPr>
+      </w:pPr>
+      <w:r>
+        <w:rPr>
+          <w:noProof/>
+        </w:rPr>
+        <w:drawing>
+          <wp:inline distT="0" distB="0" distL="0" distR="0" wp14:anchorId="1499C3BE" wp14:editId="69F71DA6">
+            <wp:extent cx="4117505" cy="2041959"/>
+            <wp:effectExtent l="0" t="0" r="0" b="0"/>
+            <wp:docPr id="48" name="Picture 48"/>
+            <wp:cNvGraphicFramePr>
+              <a:graphicFrameLocks xmlns:a="http://schemas.openxmlformats.org/drawingml/2006/main" noChangeAspect="1"/>
+            </wp:cNvGraphicFramePr>
+            <a:graphic xmlns:a="http://schemas.openxmlformats.org/drawingml/2006/main">
+              <a:graphicData uri="http://schemas.openxmlformats.org/drawingml/2006/picture">
+                <pic:pic xmlns:pic="http://schemas.openxmlformats.org/drawingml/2006/picture">
+                  <pic:nvPicPr>
+                    <pic:cNvPr id="1" name=""/>
+                    <pic:cNvPicPr/>
+                  </pic:nvPicPr>
+                  <pic:blipFill>
+                    <a:blip r:embed="rId42"/>
+                    <a:stretch>
+                      <a:fillRect/>
+                    </a:stretch>
+                  </pic:blipFill>
+                  <pic:spPr>
+                    <a:xfrm>
+                      <a:off x="0" y="0"/>
+                      <a:ext cx="4120153" cy="2043272"/>
+                    </a:xfrm>
+                    <a:prstGeom prst="rect">
+                      <a:avLst/>
+                    </a:prstGeom>
+                  </pic:spPr>
+                </pic:pic>
+              </a:graphicData>
+            </a:graphic>
+          </wp:inline>
+        </w:drawing>
+      </w:r>
+    </w:p>
+    <w:p>
+      <w:pPr>
+        <w:ind w:left="720"/>
+        <w:rPr>
+          <w:b/>
+          <w:bCs/>
+        </w:rPr>
+      </w:pPr>
+    </w:p>
+    <w:p>
+      <w:pPr>
+        <w:ind w:left="720"/>
+        <w:rPr>
+          <w:b/>
+          <w:bCs/>
+        </w:rPr>
+      </w:pPr>
+    </w:p>
+    <w:p>
+      <w:pPr>
+        <w:pStyle w:val="NoSpacing"/>
+        <w:ind w:left="720"/>
+        <w:rPr>
+          <w:color w:val="000000" w:themeColor="text1"/>
+        </w:rPr>
+      </w:pPr>
+      <w:r>
+        <w:rPr>
+          <w:b/>
+          <w:bCs/>
+          <w:color w:val="FF0000"/>
+        </w:rPr>
+        <w:t>Continue*</w:t>
+      </w:r>
+      <w:r>
+        <w:rPr>
+          <w:color w:val="FF0000"/>
+        </w:rPr>
+        <w:t xml:space="preserve"> </w:t>
+      </w:r>
+      <w:r>
+        <w:rPr>
+          <w:color w:val="000000" w:themeColor="text1"/>
+        </w:rPr>
+        <w:t xml:space="preserve">- From Mosh - 04 - Control Flow - 09 - Break and Continue </w:t>
+      </w:r>
+      <w:proofErr w:type="gramStart"/>
+      <w:r>
+        <w:rPr>
+          <w:color w:val="000000" w:themeColor="text1"/>
+        </w:rPr>
+        <w:t>-  with</w:t>
+      </w:r>
+      <w:proofErr w:type="gramEnd"/>
+      <w:r>
+        <w:rPr>
+          <w:color w:val="000000" w:themeColor="text1"/>
+        </w:rPr>
+        <w:t xml:space="preserve"> the continue keyword we jump to the next iteration.  Mosh considers continue legacy code.  “It is an ugly way of writing code”.</w:t>
+      </w:r>
+      <w:r>
+        <w:rPr>
+          <w:color w:val="000000" w:themeColor="text1"/>
+        </w:rPr>
+        <w:br/>
+      </w:r>
+      <w:r>
+        <w:rPr>
+          <w:color w:val="000000" w:themeColor="text1"/>
+        </w:rPr>
+        <w:br/>
+      </w:r>
+      <w:r>
+        <w:rPr>
+          <w:color w:val="000000" w:themeColor="text1"/>
+        </w:rPr>
+        <w:lastRenderedPageBreak/>
+        <w:t xml:space="preserve">[[[When </w:t>
+      </w:r>
+      <w:proofErr w:type="spellStart"/>
+      <w:r>
+        <w:rPr>
+          <w:color w:val="000000" w:themeColor="text1"/>
+        </w:rPr>
+        <w:t>i</w:t>
+      </w:r>
+      <w:proofErr w:type="spellEnd"/>
+      <w:r>
+        <w:rPr>
+          <w:color w:val="000000" w:themeColor="text1"/>
+        </w:rPr>
+        <w:t xml:space="preserve"> is an even number, it iterates by 1, and then continues, i.e., jumps to the top of the code.]]]</w:t>
+      </w:r>
+    </w:p>
+    <w:p>
+      <w:pPr>
+        <w:pStyle w:val="NoSpacing"/>
+        <w:ind w:left="720"/>
+        <w:rPr>
+          <w:color w:val="000000" w:themeColor="text1"/>
+        </w:rPr>
+      </w:pPr>
+    </w:p>
+    <w:p>
+      <w:pPr>
+        <w:shd w:val="clear" w:color="auto" w:fill="1E1E1E"/>
+        <w:spacing w:after="0" w:line="285" w:lineRule="atLeast"/>
+        <w:ind w:left="720"/>
+        <w:rPr>
+          <w:rFonts w:ascii="Consolas" w:eastAsia="Times New Roman" w:hAnsi="Consolas" w:cs="Times New Roman"/>
+          <w:color w:val="D4D4D4"/>
+          <w:sz w:val="21"/>
+          <w:szCs w:val="21"/>
+        </w:rPr>
+      </w:pPr>
+      <w:r>
+        <w:rPr>
+          <w:rFonts w:ascii="Consolas" w:eastAsia="Times New Roman" w:hAnsi="Consolas" w:cs="Times New Roman"/>
+          <w:color w:val="569CD6"/>
+          <w:sz w:val="21"/>
+          <w:szCs w:val="21"/>
+        </w:rPr>
+        <w:t>let</w:t>
+      </w:r>
+      <w:r>
+        <w:rPr>
+          <w:rFonts w:ascii="Consolas" w:eastAsia="Times New Roman" w:hAnsi="Consolas" w:cs="Times New Roman"/>
+          <w:color w:val="D4D4D4"/>
+          <w:sz w:val="21"/>
+          <w:szCs w:val="21"/>
+        </w:rPr>
+        <w:t xml:space="preserve"> </w:t>
+      </w:r>
+      <w:proofErr w:type="spellStart"/>
+      <w:r>
+        <w:rPr>
+          <w:rFonts w:ascii="Consolas" w:eastAsia="Times New Roman" w:hAnsi="Consolas" w:cs="Times New Roman"/>
+          <w:color w:val="9CDCFE"/>
+          <w:sz w:val="21"/>
+          <w:szCs w:val="21"/>
+        </w:rPr>
+        <w:t>i</w:t>
+      </w:r>
+      <w:proofErr w:type="spellEnd"/>
+      <w:r>
+        <w:rPr>
+          <w:rFonts w:ascii="Consolas" w:eastAsia="Times New Roman" w:hAnsi="Consolas" w:cs="Times New Roman"/>
+          <w:color w:val="D4D4D4"/>
+          <w:sz w:val="21"/>
+          <w:szCs w:val="21"/>
+        </w:rPr>
+        <w:t xml:space="preserve"> = </w:t>
+      </w:r>
+      <w:r>
+        <w:rPr>
+          <w:rFonts w:ascii="Consolas" w:eastAsia="Times New Roman" w:hAnsi="Consolas" w:cs="Times New Roman"/>
+          <w:color w:val="B5CEA8"/>
+          <w:sz w:val="21"/>
+          <w:szCs w:val="21"/>
+        </w:rPr>
+        <w:t>0</w:t>
+      </w:r>
+      <w:r>
+        <w:rPr>
+          <w:rFonts w:ascii="Consolas" w:eastAsia="Times New Roman" w:hAnsi="Consolas" w:cs="Times New Roman"/>
+          <w:color w:val="D4D4D4"/>
+          <w:sz w:val="21"/>
+          <w:szCs w:val="21"/>
+        </w:rPr>
+        <w:t>;</w:t>
+      </w:r>
+    </w:p>
+    <w:p>
+      <w:pPr>
+        <w:shd w:val="clear" w:color="auto" w:fill="1E1E1E"/>
+        <w:spacing w:after="0" w:line="285" w:lineRule="atLeast"/>
+        <w:ind w:left="720"/>
+        <w:rPr>
+          <w:rFonts w:ascii="Consolas" w:eastAsia="Times New Roman" w:hAnsi="Consolas" w:cs="Times New Roman"/>
+          <w:color w:val="D4D4D4"/>
+          <w:sz w:val="21"/>
+          <w:szCs w:val="21"/>
+        </w:rPr>
+      </w:pPr>
+      <w:r>
+        <w:rPr>
+          <w:rFonts w:ascii="Consolas" w:eastAsia="Times New Roman" w:hAnsi="Consolas" w:cs="Times New Roman"/>
+          <w:color w:val="C586C0"/>
+          <w:sz w:val="21"/>
+          <w:szCs w:val="21"/>
+        </w:rPr>
+        <w:t>while</w:t>
+      </w:r>
+      <w:r>
+        <w:rPr>
+          <w:rFonts w:ascii="Consolas" w:eastAsia="Times New Roman" w:hAnsi="Consolas" w:cs="Times New Roman"/>
+          <w:color w:val="D4D4D4"/>
+          <w:sz w:val="21"/>
+          <w:szCs w:val="21"/>
+        </w:rPr>
+        <w:t xml:space="preserve"> (</w:t>
+      </w:r>
+      <w:proofErr w:type="spellStart"/>
+      <w:r>
+        <w:rPr>
+          <w:rFonts w:ascii="Consolas" w:eastAsia="Times New Roman" w:hAnsi="Consolas" w:cs="Times New Roman"/>
+          <w:color w:val="9CDCFE"/>
+          <w:sz w:val="21"/>
+          <w:szCs w:val="21"/>
+        </w:rPr>
+        <w:t>i</w:t>
+      </w:r>
+      <w:proofErr w:type="spellEnd"/>
+      <w:r>
+        <w:rPr>
+          <w:rFonts w:ascii="Consolas" w:eastAsia="Times New Roman" w:hAnsi="Consolas" w:cs="Times New Roman"/>
+          <w:color w:val="D4D4D4"/>
+          <w:sz w:val="21"/>
+          <w:szCs w:val="21"/>
+        </w:rPr>
+        <w:t xml:space="preserve"> &lt;= </w:t>
+      </w:r>
+      <w:r>
+        <w:rPr>
+          <w:rFonts w:ascii="Consolas" w:eastAsia="Times New Roman" w:hAnsi="Consolas" w:cs="Times New Roman"/>
+          <w:color w:val="B5CEA8"/>
+          <w:sz w:val="21"/>
+          <w:szCs w:val="21"/>
+        </w:rPr>
+        <w:t>10</w:t>
+      </w:r>
+      <w:r>
+        <w:rPr>
+          <w:rFonts w:ascii="Consolas" w:eastAsia="Times New Roman" w:hAnsi="Consolas" w:cs="Times New Roman"/>
+          <w:color w:val="D4D4D4"/>
+          <w:sz w:val="21"/>
+          <w:szCs w:val="21"/>
+        </w:rPr>
+        <w:t>) {</w:t>
+      </w:r>
+    </w:p>
+    <w:p>
+      <w:pPr>
+        <w:shd w:val="clear" w:color="auto" w:fill="1E1E1E"/>
+        <w:spacing w:after="0" w:line="285" w:lineRule="atLeast"/>
+        <w:ind w:left="720"/>
+        <w:rPr>
+          <w:rFonts w:ascii="Consolas" w:eastAsia="Times New Roman" w:hAnsi="Consolas" w:cs="Times New Roman"/>
+          <w:color w:val="D4D4D4"/>
+          <w:sz w:val="21"/>
+          <w:szCs w:val="21"/>
+        </w:rPr>
+      </w:pPr>
+      <w:r>
+        <w:rPr>
+          <w:rFonts w:ascii="Consolas" w:eastAsia="Times New Roman" w:hAnsi="Consolas" w:cs="Times New Roman"/>
+          <w:color w:val="D4D4D4"/>
+          <w:sz w:val="21"/>
+          <w:szCs w:val="21"/>
+        </w:rPr>
+        <w:t>   </w:t>
+      </w:r>
+      <w:r>
+        <w:rPr>
+          <w:rFonts w:ascii="Consolas" w:eastAsia="Times New Roman" w:hAnsi="Consolas" w:cs="Times New Roman"/>
+          <w:color w:val="C586C0"/>
+          <w:sz w:val="21"/>
+          <w:szCs w:val="21"/>
+        </w:rPr>
+        <w:t>if</w:t>
+      </w:r>
+      <w:r>
+        <w:rPr>
+          <w:rFonts w:ascii="Consolas" w:eastAsia="Times New Roman" w:hAnsi="Consolas" w:cs="Times New Roman"/>
+          <w:color w:val="D4D4D4"/>
+          <w:sz w:val="21"/>
+          <w:szCs w:val="21"/>
+        </w:rPr>
+        <w:t xml:space="preserve"> (</w:t>
+      </w:r>
+      <w:proofErr w:type="spellStart"/>
+      <w:r>
+        <w:rPr>
+          <w:rFonts w:ascii="Consolas" w:eastAsia="Times New Roman" w:hAnsi="Consolas" w:cs="Times New Roman"/>
+          <w:color w:val="9CDCFE"/>
+          <w:sz w:val="21"/>
+          <w:szCs w:val="21"/>
+        </w:rPr>
+        <w:t>i</w:t>
+      </w:r>
+      <w:proofErr w:type="spellEnd"/>
+      <w:r>
+        <w:rPr>
+          <w:rFonts w:ascii="Consolas" w:eastAsia="Times New Roman" w:hAnsi="Consolas" w:cs="Times New Roman"/>
+          <w:color w:val="D4D4D4"/>
+          <w:sz w:val="21"/>
+          <w:szCs w:val="21"/>
+        </w:rPr>
+        <w:t xml:space="preserve"> % </w:t>
+      </w:r>
+      <w:r>
+        <w:rPr>
+          <w:rFonts w:ascii="Consolas" w:eastAsia="Times New Roman" w:hAnsi="Consolas" w:cs="Times New Roman"/>
+          <w:color w:val="B5CEA8"/>
+          <w:sz w:val="21"/>
+          <w:szCs w:val="21"/>
+        </w:rPr>
+        <w:t>2</w:t>
+      </w:r>
+      <w:r>
+        <w:rPr>
+          <w:rFonts w:ascii="Consolas" w:eastAsia="Times New Roman" w:hAnsi="Consolas" w:cs="Times New Roman"/>
+          <w:color w:val="D4D4D4"/>
+          <w:sz w:val="21"/>
+          <w:szCs w:val="21"/>
+        </w:rPr>
+        <w:t xml:space="preserve"> === </w:t>
+      </w:r>
+      <w:r>
+        <w:rPr>
+          <w:rFonts w:ascii="Consolas" w:eastAsia="Times New Roman" w:hAnsi="Consolas" w:cs="Times New Roman"/>
+          <w:color w:val="B5CEA8"/>
+          <w:sz w:val="21"/>
+          <w:szCs w:val="21"/>
+        </w:rPr>
+        <w:t>0</w:t>
+      </w:r>
+      <w:r>
+        <w:rPr>
+          <w:rFonts w:ascii="Consolas" w:eastAsia="Times New Roman" w:hAnsi="Consolas" w:cs="Times New Roman"/>
+          <w:color w:val="D4D4D4"/>
+          <w:sz w:val="21"/>
+          <w:szCs w:val="21"/>
+        </w:rPr>
+        <w:t>) {</w:t>
+      </w:r>
+    </w:p>
+    <w:p>
+      <w:pPr>
+        <w:shd w:val="clear" w:color="auto" w:fill="1E1E1E"/>
+        <w:spacing w:after="0" w:line="285" w:lineRule="atLeast"/>
+        <w:ind w:left="720"/>
+        <w:rPr>
+          <w:rFonts w:ascii="Consolas" w:eastAsia="Times New Roman" w:hAnsi="Consolas" w:cs="Times New Roman"/>
+          <w:color w:val="D4D4D4"/>
+          <w:sz w:val="21"/>
+          <w:szCs w:val="21"/>
+        </w:rPr>
+      </w:pPr>
+      <w:r>
+        <w:rPr>
+          <w:rFonts w:ascii="Consolas" w:eastAsia="Times New Roman" w:hAnsi="Consolas" w:cs="Times New Roman"/>
+          <w:color w:val="D4D4D4"/>
+          <w:sz w:val="21"/>
+          <w:szCs w:val="21"/>
+        </w:rPr>
+        <w:t xml:space="preserve">    </w:t>
+      </w:r>
+      <w:proofErr w:type="spellStart"/>
+      <w:r>
+        <w:rPr>
+          <w:rFonts w:ascii="Consolas" w:eastAsia="Times New Roman" w:hAnsi="Consolas" w:cs="Times New Roman"/>
+          <w:color w:val="9CDCFE"/>
+          <w:sz w:val="21"/>
+          <w:szCs w:val="21"/>
+        </w:rPr>
+        <w:t>i</w:t>
+      </w:r>
+      <w:proofErr w:type="spellEnd"/>
+      <w:r>
+        <w:rPr>
+          <w:rFonts w:ascii="Consolas" w:eastAsia="Times New Roman" w:hAnsi="Consolas" w:cs="Times New Roman"/>
+          <w:color w:val="D4D4D4"/>
+          <w:sz w:val="21"/>
+          <w:szCs w:val="21"/>
+        </w:rPr>
+        <w:t>++;</w:t>
+      </w:r>
+    </w:p>
+    <w:p>
+      <w:pPr>
+        <w:shd w:val="clear" w:color="auto" w:fill="1E1E1E"/>
+        <w:spacing w:after="0" w:line="285" w:lineRule="atLeast"/>
+        <w:ind w:left="720"/>
+        <w:rPr>
+          <w:rFonts w:ascii="Consolas" w:eastAsia="Times New Roman" w:hAnsi="Consolas" w:cs="Times New Roman"/>
+          <w:color w:val="D4D4D4"/>
+          <w:sz w:val="21"/>
+          <w:szCs w:val="21"/>
+        </w:rPr>
+      </w:pPr>
+      <w:r>
+        <w:rPr>
+          <w:rFonts w:ascii="Consolas" w:eastAsia="Times New Roman" w:hAnsi="Consolas" w:cs="Times New Roman"/>
+          <w:color w:val="D4D4D4"/>
+          <w:sz w:val="21"/>
+          <w:szCs w:val="21"/>
+        </w:rPr>
+        <w:t xml:space="preserve">    </w:t>
+      </w:r>
+      <w:r>
+        <w:rPr>
+          <w:rFonts w:ascii="Consolas" w:eastAsia="Times New Roman" w:hAnsi="Consolas" w:cs="Times New Roman"/>
+          <w:color w:val="C586C0"/>
+          <w:sz w:val="21"/>
+          <w:szCs w:val="21"/>
+        </w:rPr>
+        <w:t>continue</w:t>
+      </w:r>
+      <w:r>
+        <w:rPr>
+          <w:rFonts w:ascii="Consolas" w:eastAsia="Times New Roman" w:hAnsi="Consolas" w:cs="Times New Roman"/>
+          <w:color w:val="D4D4D4"/>
+          <w:sz w:val="21"/>
+          <w:szCs w:val="21"/>
+        </w:rPr>
+        <w:t>;</w:t>
+      </w:r>
+    </w:p>
+    <w:p>
+      <w:pPr>
+        <w:shd w:val="clear" w:color="auto" w:fill="1E1E1E"/>
+        <w:spacing w:after="0" w:line="285" w:lineRule="atLeast"/>
+        <w:ind w:left="720"/>
+        <w:rPr>
+          <w:rFonts w:ascii="Consolas" w:eastAsia="Times New Roman" w:hAnsi="Consolas" w:cs="Times New Roman"/>
+          <w:color w:val="D4D4D4"/>
+          <w:sz w:val="21"/>
+          <w:szCs w:val="21"/>
+        </w:rPr>
+      </w:pPr>
+      <w:r>
+        <w:rPr>
+          <w:rFonts w:ascii="Consolas" w:eastAsia="Times New Roman" w:hAnsi="Consolas" w:cs="Times New Roman"/>
+          <w:color w:val="D4D4D4"/>
+          <w:sz w:val="21"/>
+          <w:szCs w:val="21"/>
+        </w:rPr>
+        <w:t>   }</w:t>
+      </w:r>
+    </w:p>
+    <w:p>
+      <w:pPr>
+        <w:shd w:val="clear" w:color="auto" w:fill="1E1E1E"/>
+        <w:spacing w:after="0" w:line="285" w:lineRule="atLeast"/>
+        <w:ind w:left="720"/>
+        <w:rPr>
+          <w:rFonts w:ascii="Consolas" w:eastAsia="Times New Roman" w:hAnsi="Consolas" w:cs="Times New Roman"/>
+          <w:color w:val="D4D4D4"/>
+          <w:sz w:val="21"/>
+          <w:szCs w:val="21"/>
+        </w:rPr>
+      </w:pPr>
+      <w:r>
+        <w:rPr>
+          <w:rFonts w:ascii="Consolas" w:eastAsia="Times New Roman" w:hAnsi="Consolas" w:cs="Times New Roman"/>
+          <w:color w:val="D4D4D4"/>
+          <w:sz w:val="21"/>
+          <w:szCs w:val="21"/>
+        </w:rPr>
+        <w:t xml:space="preserve">    </w:t>
+      </w:r>
+      <w:r>
+        <w:rPr>
+          <w:rFonts w:ascii="Consolas" w:eastAsia="Times New Roman" w:hAnsi="Consolas" w:cs="Times New Roman"/>
+          <w:color w:val="9CDCFE"/>
+          <w:sz w:val="21"/>
+          <w:szCs w:val="21"/>
+        </w:rPr>
+        <w:t>console</w:t>
+      </w:r>
+      <w:r>
+        <w:rPr>
+          <w:rFonts w:ascii="Consolas" w:eastAsia="Times New Roman" w:hAnsi="Consolas" w:cs="Times New Roman"/>
+          <w:color w:val="D4D4D4"/>
+          <w:sz w:val="21"/>
+          <w:szCs w:val="21"/>
+        </w:rPr>
+        <w:t>.</w:t>
+      </w:r>
+      <w:r>
+        <w:rPr>
+          <w:rFonts w:ascii="Consolas" w:eastAsia="Times New Roman" w:hAnsi="Consolas" w:cs="Times New Roman"/>
+          <w:color w:val="DCDCAA"/>
+          <w:sz w:val="21"/>
+          <w:szCs w:val="21"/>
+        </w:rPr>
+        <w:t>log</w:t>
+      </w:r>
+      <w:r>
+        <w:rPr>
+          <w:rFonts w:ascii="Consolas" w:eastAsia="Times New Roman" w:hAnsi="Consolas" w:cs="Times New Roman"/>
+          <w:color w:val="D4D4D4"/>
+          <w:sz w:val="21"/>
+          <w:szCs w:val="21"/>
+        </w:rPr>
+        <w:t>(</w:t>
+      </w:r>
+      <w:proofErr w:type="spellStart"/>
+      <w:r>
+        <w:rPr>
+          <w:rFonts w:ascii="Consolas" w:eastAsia="Times New Roman" w:hAnsi="Consolas" w:cs="Times New Roman"/>
+          <w:color w:val="9CDCFE"/>
+          <w:sz w:val="21"/>
+          <w:szCs w:val="21"/>
+        </w:rPr>
+        <w:t>i</w:t>
+      </w:r>
+      <w:proofErr w:type="spellEnd"/>
+      <w:r>
+        <w:rPr>
+          <w:rFonts w:ascii="Consolas" w:eastAsia="Times New Roman" w:hAnsi="Consolas" w:cs="Times New Roman"/>
+          <w:color w:val="D4D4D4"/>
+          <w:sz w:val="21"/>
+          <w:szCs w:val="21"/>
+        </w:rPr>
+        <w:t>);</w:t>
+      </w:r>
+    </w:p>
+    <w:p>
+      <w:pPr>
+        <w:shd w:val="clear" w:color="auto" w:fill="1E1E1E"/>
+        <w:spacing w:after="0" w:line="285" w:lineRule="atLeast"/>
+        <w:ind w:left="720"/>
+        <w:rPr>
+          <w:rFonts w:ascii="Consolas" w:eastAsia="Times New Roman" w:hAnsi="Consolas" w:cs="Times New Roman"/>
+          <w:color w:val="D4D4D4"/>
+          <w:sz w:val="21"/>
+          <w:szCs w:val="21"/>
+        </w:rPr>
+      </w:pPr>
+      <w:r>
+        <w:rPr>
+          <w:rFonts w:ascii="Consolas" w:eastAsia="Times New Roman" w:hAnsi="Consolas" w:cs="Times New Roman"/>
+          <w:color w:val="D4D4D4"/>
+          <w:sz w:val="21"/>
+          <w:szCs w:val="21"/>
+        </w:rPr>
+        <w:t xml:space="preserve">    </w:t>
+      </w:r>
+      <w:proofErr w:type="spellStart"/>
+      <w:r>
+        <w:rPr>
+          <w:rFonts w:ascii="Consolas" w:eastAsia="Times New Roman" w:hAnsi="Consolas" w:cs="Times New Roman"/>
+          <w:color w:val="9CDCFE"/>
+          <w:sz w:val="21"/>
+          <w:szCs w:val="21"/>
+        </w:rPr>
+        <w:t>i</w:t>
+      </w:r>
+      <w:proofErr w:type="spellEnd"/>
+      <w:r>
+        <w:rPr>
+          <w:rFonts w:ascii="Consolas" w:eastAsia="Times New Roman" w:hAnsi="Consolas" w:cs="Times New Roman"/>
+          <w:color w:val="D4D4D4"/>
+          <w:sz w:val="21"/>
+          <w:szCs w:val="21"/>
+        </w:rPr>
+        <w:t>++;</w:t>
+      </w:r>
+    </w:p>
+    <w:p>
+      <w:pPr>
+        <w:shd w:val="clear" w:color="auto" w:fill="1E1E1E"/>
+        <w:spacing w:after="0" w:line="285" w:lineRule="atLeast"/>
+        <w:ind w:left="720"/>
+        <w:rPr>
+          <w:rFonts w:ascii="Consolas" w:eastAsia="Times New Roman" w:hAnsi="Consolas" w:cs="Times New Roman"/>
+          <w:color w:val="D4D4D4"/>
+          <w:sz w:val="21"/>
+          <w:szCs w:val="21"/>
+        </w:rPr>
+      </w:pPr>
+      <w:r>
+        <w:rPr>
+          <w:rFonts w:ascii="Consolas" w:eastAsia="Times New Roman" w:hAnsi="Consolas" w:cs="Times New Roman"/>
+          <w:color w:val="D4D4D4"/>
+          <w:sz w:val="21"/>
+          <w:szCs w:val="21"/>
+        </w:rPr>
+        <w:t>}</w:t>
+      </w:r>
+    </w:p>
+    <w:p>
+      <w:pPr>
+        <w:pStyle w:val="NoSpacing"/>
+        <w:ind w:left="720"/>
+        <w:rPr>
+          <w:color w:val="000000" w:themeColor="text1"/>
+        </w:rPr>
+      </w:pPr>
+    </w:p>
+    <w:p>
+      <w:pPr>
+        <w:ind w:left="720"/>
+        <w:rPr>
+          <w:b/>
+          <w:bCs/>
+        </w:rPr>
+      </w:pPr>
+      <w:r>
+        <w:rPr>
+          <w:noProof/>
+        </w:rPr>
+        <w:drawing>
+          <wp:inline distT="0" distB="0" distL="0" distR="0" wp14:anchorId="51186702" wp14:editId="3034AAAB">
+            <wp:extent cx="3805869" cy="2001941"/>
+            <wp:effectExtent l="0" t="0" r="4445" b="0"/>
+            <wp:docPr id="49" name="Picture 49"/>
+            <wp:cNvGraphicFramePr>
+              <a:graphicFrameLocks xmlns:a="http://schemas.openxmlformats.org/drawingml/2006/main" noChangeAspect="1"/>
+            </wp:cNvGraphicFramePr>
+            <a:graphic xmlns:a="http://schemas.openxmlformats.org/drawingml/2006/main">
+              <a:graphicData uri="http://schemas.openxmlformats.org/drawingml/2006/picture">
+                <pic:pic xmlns:pic="http://schemas.openxmlformats.org/drawingml/2006/picture">
+                  <pic:nvPicPr>
+                    <pic:cNvPr id="1" name=""/>
+                    <pic:cNvPicPr/>
+                  </pic:nvPicPr>
+                  <pic:blipFill>
+                    <a:blip r:embed="rId43"/>
+                    <a:stretch>
+                      <a:fillRect/>
+                    </a:stretch>
+                  </pic:blipFill>
+                  <pic:spPr>
+                    <a:xfrm>
+                      <a:off x="0" y="0"/>
+                      <a:ext cx="3809567" cy="2003886"/>
+                    </a:xfrm>
+                    <a:prstGeom prst="rect">
+                      <a:avLst/>
+                    </a:prstGeom>
+                  </pic:spPr>
+                </pic:pic>
+              </a:graphicData>
+            </a:graphic>
+          </wp:inline>
+        </w:drawing>
+      </w:r>
+    </w:p>
     <w:sectPr>
       <w:pgSz w:w="12240" w:h="15840"/>
       <w:pgMar w:top="288" w:right="1440" w:bottom="288" w:left="1440" w:header="720" w:footer="720" w:gutter="0"/>
@@ -51214,7 +52513,7 @@
   <w:abstractNum w:abstractNumId="12" w15:restartNumberingAfterBreak="0">
     <w:nsid w:val="6BDC25D5"/>
     <w:multiLevelType w:val="hybridMultilevel"/>
-    <w:tmpl w:val="E25435D6"/>
+    <w:tmpl w:val="A42831D2"/>
     <w:lvl w:ilvl="0" w:tplc="04090001">
       <w:start w:val="1"/>
       <w:numFmt w:val="bullet"/>

</xml_diff>

<commit_message>
05 - Objects - 07 - Value vs Reverence Types - 5.49
</commit_message>
<xml_diff>
--- a/JS-Basics/JS terms-rev 1.docx
+++ b/JS-Basics/JS terms-rev 1.docx
@@ -4,6 +4,96 @@
   <w:body>
     <w:p>
       <w:pPr>
+        <w:pStyle w:val="NoSpacing"/>
+      </w:pPr>
+      <w:r>
+        <w:t>Object Oriented Programming</w:t>
+      </w:r>
+    </w:p>
+    <w:p>
+      <w:pPr>
+        <w:pStyle w:val="NoSpacing"/>
+      </w:pPr>
+      <w:r>
+        <w:t xml:space="preserve">Method (Function inside Object).  </w:t>
+      </w:r>
+    </w:p>
+    <w:p>
+      <w:pPr>
+        <w:pStyle w:val="NoSpacing"/>
+      </w:pPr>
+      <w:r>
+        <w:t>Factory function</w:t>
+      </w:r>
+    </w:p>
+    <w:p>
+      <w:pPr>
+        <w:pStyle w:val="NoSpacing"/>
+      </w:pPr>
+      <w:r>
+        <w:t>Constructor function</w:t>
+      </w:r>
+      <w:r>
+        <w:t xml:space="preserve"> </w:t>
+      </w:r>
+    </w:p>
+    <w:p>
+      <w:pPr>
+        <w:pStyle w:val="NoSpacing"/>
+      </w:pPr>
+      <w:r>
+        <w:t>Constructor</w:t>
+      </w:r>
+    </w:p>
+    <w:p>
+      <w:pPr>
+        <w:pStyle w:val="NoSpacing"/>
+      </w:pPr>
+      <w:r>
+        <w:t>string literals</w:t>
+      </w:r>
+    </w:p>
+    <w:p>
+      <w:pPr>
+        <w:pStyle w:val="NoSpacing"/>
+      </w:pPr>
+      <w:r>
+        <w:t>Boolean literals</w:t>
+      </w:r>
+    </w:p>
+    <w:p>
+      <w:pPr>
+        <w:pStyle w:val="NoSpacing"/>
+      </w:pPr>
+    </w:p>
+    <w:p>
+      <w:pPr>
+        <w:pStyle w:val="NoSpacing"/>
+      </w:pPr>
+    </w:p>
+    <w:p>
+      <w:pPr>
+        <w:pStyle w:val="NoSpacing"/>
+      </w:pPr>
+      <w:r>
+        <w:t xml:space="preserve">Constructor - That references the function that was used to construct or create an object.   Mosh.  </w:t>
+      </w:r>
+      <w:r>
+        <w:br/>
+      </w:r>
+    </w:p>
+    <w:p>
+      <w:pPr>
+        <w:pStyle w:val="NoSpacing"/>
+      </w:pPr>
+    </w:p>
+    <w:p>
+      <w:pPr>
+        <w:pStyle w:val="NoSpacing"/>
+      </w:pPr>
+    </w:p>
+    <w:p>
+      <w:pPr>
         <w:shd w:val="clear" w:color="auto" w:fill="1E1E1E"/>
         <w:spacing w:after="0" w:line="285" w:lineRule="atLeast"/>
         <w:rPr>
@@ -756,6 +846,7 @@
         <w:pStyle w:val="NoSpacing"/>
       </w:pPr>
       <w:r>
+        <w:lastRenderedPageBreak/>
         <w:t>In programming we use a variable to store data temporarily in a computer’s memory.</w:t>
       </w:r>
     </w:p>
@@ -1584,6 +1675,7 @@
           <w:rFonts w:eastAsia="Times New Roman" w:cstheme="minorHAnsi"/>
           <w:color w:val="000000"/>
         </w:rPr>
+        <w:lastRenderedPageBreak/>
         <w:t>or</w:t>
       </w:r>
     </w:p>
@@ -1837,7 +1929,6 @@
           <w:bCs/>
           <w:color w:val="000000"/>
         </w:rPr>
-        <w:lastRenderedPageBreak/>
         <w:t>Example 1:</w:t>
       </w:r>
     </w:p>
@@ -2992,6 +3083,7 @@
           <w:color w:val="202124"/>
           <w:shd w:val="clear" w:color="auto" w:fill="FFFFFF"/>
         </w:rPr>
+        <w:lastRenderedPageBreak/>
         <w:t>const person = {</w:t>
       </w:r>
     </w:p>
@@ -3330,7 +3422,6 @@
           <w:color w:val="202124"/>
           <w:shd w:val="clear" w:color="auto" w:fill="FFFFFF"/>
         </w:rPr>
-        <w:lastRenderedPageBreak/>
         <w:t>&lt;/script&gt;</w:t>
       </w:r>
       <w:r>
@@ -4137,6 +4228,7 @@
           <w:color w:val="202124"/>
           <w:shd w:val="clear" w:color="auto" w:fill="FFFFFF"/>
         </w:rPr>
+        <w:lastRenderedPageBreak/>
         <w:t>&lt;p id="demo"&gt;&lt;/p&gt;</w:t>
       </w:r>
     </w:p>
@@ -4319,7 +4411,6 @@
           <w:color w:val="202124"/>
           <w:shd w:val="clear" w:color="auto" w:fill="FFFFFF"/>
         </w:rPr>
-        <w:lastRenderedPageBreak/>
         <w:t>let txt = "";</w:t>
       </w:r>
     </w:p>
@@ -5020,6 +5111,7 @@
           <w:color w:val="202124"/>
           <w:shd w:val="clear" w:color="auto" w:fill="FFFFFF"/>
         </w:rPr>
+        <w:lastRenderedPageBreak/>
         <w:t>person.nationality</w:t>
       </w:r>
       <w:proofErr w:type="spellEnd"/>
@@ -5212,7 +5304,6 @@
           <w:sz w:val="27"/>
           <w:szCs w:val="27"/>
         </w:rPr>
-        <w:lastRenderedPageBreak/>
         <w:t>John is English.</w:t>
       </w:r>
     </w:p>
@@ -6050,6 +6141,7 @@
           <w:sz w:val="27"/>
           <w:szCs w:val="27"/>
         </w:rPr>
+        <w:lastRenderedPageBreak/>
         <w:t>Deleting object properties.</w:t>
       </w:r>
     </w:p>
@@ -6165,7 +6257,6 @@
           <w:szCs w:val="23"/>
           <w:shd w:val="clear" w:color="auto" w:fill="FFFFFF"/>
         </w:rPr>
-        <w:lastRenderedPageBreak/>
         <w:t>const</w:t>
       </w:r>
       <w:r>
@@ -7184,7 +7275,6 @@
         <w:rPr>
           <w:shd w:val="clear" w:color="auto" w:fill="FFFFFF"/>
         </w:rPr>
-        <w:lastRenderedPageBreak/>
         <w:t>myObj</w:t>
       </w:r>
       <w:proofErr w:type="spellEnd"/>
@@ -8003,7 +8093,6 @@
         <w:rPr>
           <w:shd w:val="clear" w:color="auto" w:fill="FFFFFF"/>
         </w:rPr>
-        <w:lastRenderedPageBreak/>
         <w:t xml:space="preserve">const </w:t>
       </w:r>
       <w:proofErr w:type="spellStart"/>
@@ -8785,6 +8874,7 @@
           <w:sz w:val="27"/>
           <w:szCs w:val="27"/>
         </w:rPr>
+        <w:lastRenderedPageBreak/>
         <w:t>Access nested objects:</w:t>
       </w:r>
     </w:p>
@@ -8884,7 +8974,6 @@
           <w:szCs w:val="23"/>
           <w:shd w:val="clear" w:color="auto" w:fill="FFFFFF"/>
         </w:rPr>
-        <w:lastRenderedPageBreak/>
         <w:t>let</w:t>
       </w:r>
       <w:r>
@@ -9881,6 +9970,7 @@
           <w:szCs w:val="23"/>
           <w:shd w:val="clear" w:color="auto" w:fill="FFFFFF"/>
         </w:rPr>
+        <w:lastRenderedPageBreak/>
         <w:t>    {</w:t>
       </w:r>
       <w:proofErr w:type="spellStart"/>
@@ -10214,7 +10304,6 @@
           <w:szCs w:val="23"/>
           <w:shd w:val="clear" w:color="auto" w:fill="FFFFFF"/>
         </w:rPr>
-        <w:lastRenderedPageBreak/>
         <w:t>for</w:t>
       </w:r>
       <w:r>
@@ -11538,6 +11627,7 @@
           <w:sz w:val="24"/>
           <w:szCs w:val="24"/>
         </w:rPr>
+        <w:lastRenderedPageBreak/>
         <w:t>320</w:t>
       </w:r>
       <w:r>
@@ -12068,6 +12158,7 @@
         <w:rPr>
           <w:rFonts w:cstheme="minorHAnsi"/>
         </w:rPr>
+        <w:lastRenderedPageBreak/>
         <w:t>Keywords are </w:t>
       </w:r>
       <w:r>
@@ -13233,6 +13324,7 @@
         <w:br/>
       </w:r>
       <w:r>
+        <w:lastRenderedPageBreak/>
         <w:br/>
         <w:t>E.g.,</w:t>
       </w:r>
@@ -13314,9 +13406,6 @@
       </w:r>
       <w:r>
         <w:br/>
-      </w:r>
-      <w:r>
-        <w:lastRenderedPageBreak/>
         <w:t>E.g., for the following code:</w:t>
       </w:r>
       <w:r>
@@ -13951,6 +14040,7 @@
           <w:sz w:val="21"/>
           <w:szCs w:val="21"/>
         </w:rPr>
+        <w:lastRenderedPageBreak/>
         <w:t>let</w:t>
       </w:r>
       <w:r>
@@ -14264,7 +14354,6 @@
         </w:numPr>
       </w:pPr>
       <w:r>
-        <w:lastRenderedPageBreak/>
         <w:t xml:space="preserve">Key value pairs - Z </w:t>
       </w:r>
       <w:proofErr w:type="spellStart"/>
@@ -15007,6 +15096,7 @@
         </w:numPr>
       </w:pPr>
       <w:r>
+        <w:lastRenderedPageBreak/>
         <w:t xml:space="preserve">Dot notation - Z def - mechanism for altering the properties (listed as name: ___ value) of objects without directly modifying an object.   </w:t>
       </w:r>
     </w:p>
@@ -15037,7 +15127,6 @@
         <w:ind w:left="720"/>
       </w:pPr>
       <w:r>
-        <w:lastRenderedPageBreak/>
         <w:t xml:space="preserve"> </w:t>
       </w:r>
       <w:r>
@@ -15541,6 +15630,7 @@
       </w:pPr>
       <w:bookmarkStart w:id="6" w:name="_Hlk104843925"/>
       <w:r>
+        <w:lastRenderedPageBreak/>
         <w:t>Because Array’s are dynamic, they can be modified with additional elements, and of different types</w:t>
       </w:r>
       <w:bookmarkEnd w:id="6"/>
@@ -15594,7 +15684,6 @@
         </w:numPr>
       </w:pPr>
       <w:r>
-        <w:lastRenderedPageBreak/>
         <w:t>Array literal - Mosh 06 - Arrays - Indicate an empty array.</w:t>
       </w:r>
     </w:p>
@@ -16215,19 +16304,7 @@
       </w:pPr>
       <w:bookmarkStart w:id="7" w:name="_Hlk110350647"/>
       <w:r>
-        <w:t>[[[</w:t>
-      </w:r>
-      <w:r>
-        <w:t>I explain function thusly:</w:t>
-      </w:r>
-      <w:r>
-        <w:t xml:space="preserve"> John</w:t>
-      </w:r>
-      <w:r>
-        <w:t xml:space="preserve"> is an</w:t>
-      </w:r>
-      <w:r>
-        <w:t xml:space="preserve"> </w:t>
+        <w:t xml:space="preserve">[[[I explain function thusly: John is an </w:t>
       </w:r>
       <w:r>
         <w:rPr>
@@ -16236,13 +16313,7 @@
         <w:t>argument</w:t>
       </w:r>
       <w:r>
-        <w:t xml:space="preserve"> </w:t>
-      </w:r>
-      <w:r>
-        <w:t>that defines the</w:t>
-      </w:r>
-      <w:r>
-        <w:t xml:space="preserve"> </w:t>
+        <w:t xml:space="preserve"> that defines the </w:t>
       </w:r>
       <w:r>
         <w:rPr>
@@ -16711,7 +16782,6 @@
         <w:ind w:left="720"/>
       </w:pPr>
       <w:r>
-        <w:lastRenderedPageBreak/>
         <w:t xml:space="preserve">Function can have Multiple parameters, utilizing commas.  Likewise, functions can contain multiple arguments.  If you don’t define them with an argument, the parameters will display as ‘undefined’.  </w:t>
       </w:r>
     </w:p>
@@ -17937,7 +18007,6 @@
         <w:br/>
       </w:r>
       <w:r>
-        <w:lastRenderedPageBreak/>
         <w:br/>
       </w:r>
       <w:r>
@@ -19412,6 +19481,7 @@
           <w:sz w:val="21"/>
           <w:szCs w:val="21"/>
         </w:rPr>
+        <w:lastRenderedPageBreak/>
         <w:t>console</w:t>
       </w:r>
       <w:r>
@@ -19580,18 +19650,10 @@
         </w:r>
       </w:hyperlink>
       <w:r>
-        <w:t xml:space="preserve"> </w:t>
-      </w:r>
-      <w:proofErr w:type="gramStart"/>
-      <w:r>
-        <w:t xml:space="preserve">-  </w:t>
-      </w:r>
-      <w:r>
-        <w:t>The</w:t>
-      </w:r>
-      <w:proofErr w:type="gramEnd"/>
-      <w:r>
-        <w:t xml:space="preserve"> addition assignment operator (+=) adds the value of the right operand to a variable and assigns the result to the variable. The types of the two operands determine the behavior of the addition assignment operator. Addition or concatenation is possible.</w:t>
+        <w:t xml:space="preserve"> -  </w:t>
+      </w:r>
+      <w:r>
+        <w:t>The addition assignment operator (+=) adds the value of the right operand to a variable and assigns the result to the variable. The types of the two operands determine the behavior of the addition assignment operator. Addition or concatenation is possible.</w:t>
       </w:r>
       <w:r>
         <w:t xml:space="preserve">  E.g.,</w:t>
@@ -20573,6 +20635,7 @@
           <w:sz w:val="21"/>
           <w:szCs w:val="21"/>
         </w:rPr>
+        <w:lastRenderedPageBreak/>
         <w:t>console</w:t>
       </w:r>
       <w:r>
@@ -21970,6 +22033,7 @@
         <w:ind w:left="720"/>
       </w:pPr>
       <w:r>
+        <w:lastRenderedPageBreak/>
         <w:t>// expected output: true</w:t>
       </w:r>
     </w:p>
@@ -23680,7 +23744,6 @@
           <w:sz w:val="21"/>
           <w:szCs w:val="21"/>
         </w:rPr>
-        <w:lastRenderedPageBreak/>
         <w:t>let</w:t>
       </w:r>
       <w:r>
@@ -27088,6 +27151,7 @@
           <w:color w:val="0000CD"/>
           <w:shd w:val="clear" w:color="auto" w:fill="FFFFFF"/>
         </w:rPr>
+        <w:lastRenderedPageBreak/>
         <w:t>if</w:t>
       </w:r>
       <w:r>
@@ -27196,7 +27260,6 @@
         <w:ind w:left="720"/>
       </w:pPr>
       <w:r>
-        <w:lastRenderedPageBreak/>
         <w:t>The result of greeting will be:</w:t>
       </w:r>
       <w:r>
@@ -28326,6 +28389,7 @@
           <w:color w:val="000000"/>
           <w:shd w:val="clear" w:color="auto" w:fill="FFFFFF"/>
         </w:rPr>
+        <w:lastRenderedPageBreak/>
         <w:t>  greeting = </w:t>
       </w:r>
       <w:r>
@@ -29648,6 +29712,7 @@
           <w:sz w:val="22"/>
           <w:szCs w:val="22"/>
         </w:rPr>
+        <w:lastRenderedPageBreak/>
         <w:t xml:space="preserve">  statement2</w:t>
       </w:r>
     </w:p>
@@ -29828,7 +29893,6 @@
           <w:sz w:val="22"/>
           <w:szCs w:val="22"/>
         </w:rPr>
-        <w:lastRenderedPageBreak/>
         <w:t>else</w:t>
       </w:r>
     </w:p>
@@ -32164,7 +32228,6 @@
           <w:sz w:val="22"/>
           <w:szCs w:val="22"/>
         </w:rPr>
-        <w:lastRenderedPageBreak/>
         <w:t xml:space="preserve">  </w:t>
       </w:r>
       <w:r>
@@ -33174,7 +33237,11 @@
       </w:r>
       <w:proofErr w:type="gramEnd"/>
       <w:r>
-        <w:t xml:space="preserve"> they can be numbers or even Boolean’s… though using Boolean’s here is less common… Because if you want to compare the value of a variable with true and false it makes more sense to use an if statement.</w:t>
+        <w:t xml:space="preserve"> they can be numbers or even Boolean’s… though using Boolean’s here is less common… Because if you want to compare the value of a variable with true and false it </w:t>
+      </w:r>
+      <w:r>
+        <w:lastRenderedPageBreak/>
+        <w:t>makes more sense to use an if statement.</w:t>
       </w:r>
       <w:r>
         <w:br/>
@@ -33280,7 +33347,6 @@
           <w:sz w:val="21"/>
           <w:szCs w:val="21"/>
         </w:rPr>
-        <w:lastRenderedPageBreak/>
         <w:t>switch</w:t>
       </w:r>
       <w:r>
@@ -34644,6 +34710,7 @@
           <w:color w:val="000000"/>
           <w:shd w:val="clear" w:color="auto" w:fill="FFFFFF"/>
         </w:rPr>
+        <w:lastRenderedPageBreak/>
         <w:t>    day = </w:t>
       </w:r>
       <w:r>
@@ -34821,7 +34888,6 @@
           <w:color w:val="000000"/>
           <w:shd w:val="clear" w:color="auto" w:fill="FFFFFF"/>
         </w:rPr>
-        <w:lastRenderedPageBreak/>
         <w:t>  </w:t>
       </w:r>
       <w:r>
@@ -36067,6 +36133,7 @@
         <w:ind w:left="720"/>
       </w:pPr>
       <w:r>
+        <w:lastRenderedPageBreak/>
         <w:t>The result of text will be:</w:t>
       </w:r>
     </w:p>
@@ -36111,7 +36178,6 @@
         <w:ind w:left="720"/>
       </w:pPr>
       <w:r>
-        <w:lastRenderedPageBreak/>
         <w:t>The </w:t>
       </w:r>
       <w:r>
@@ -37438,6 +37504,7 @@
           <w:color w:val="0000CD"/>
           <w:shd w:val="clear" w:color="auto" w:fill="FFFFFF"/>
         </w:rPr>
+        <w:lastRenderedPageBreak/>
         <w:t>let</w:t>
       </w:r>
       <w:r>
@@ -37716,7 +37783,6 @@
           <w:color w:val="000000"/>
           <w:shd w:val="clear" w:color="auto" w:fill="FFFFFF"/>
         </w:rPr>
-        <w:lastRenderedPageBreak/>
         <w:t>    text = </w:t>
       </w:r>
       <w:r>
@@ -39215,6 +39281,7 @@
         <w:ind w:left="720"/>
       </w:pPr>
       <w:r>
+        <w:lastRenderedPageBreak/>
         <w:t>Loops are handy, if you want to run the same code over and over again, each time with a different value.</w:t>
       </w:r>
     </w:p>
@@ -39272,7 +39339,6 @@
           <w:i/>
           <w:iCs/>
         </w:rPr>
-        <w:lastRenderedPageBreak/>
         <w:t xml:space="preserve">text += </w:t>
       </w:r>
       <w:proofErr w:type="gramStart"/>
@@ -40602,6 +40668,7 @@
           <w:sz w:val="21"/>
           <w:szCs w:val="21"/>
         </w:rPr>
+        <w:lastRenderedPageBreak/>
         <w:t>}</w:t>
       </w:r>
     </w:p>
@@ -40936,7 +41003,6 @@
           <w:sz w:val="21"/>
           <w:szCs w:val="21"/>
         </w:rPr>
-        <w:lastRenderedPageBreak/>
         <w:t>i</w:t>
       </w:r>
       <w:proofErr w:type="spellEnd"/>
@@ -41966,6 +42032,7 @@
           <w:bCs/>
           <w:color w:val="FF0000"/>
         </w:rPr>
+        <w:lastRenderedPageBreak/>
         <w:t>Do While* loop</w:t>
       </w:r>
       <w:r>
@@ -42093,7 +42160,6 @@
           <w:sz w:val="21"/>
           <w:szCs w:val="21"/>
         </w:rPr>
-        <w:lastRenderedPageBreak/>
         <w:t>do</w:t>
       </w:r>
       <w:r>
@@ -43641,7 +43707,14 @@
         <w:rPr>
           <w:rFonts w:cstheme="minorHAnsi"/>
         </w:rPr>
-        <w:t> loop. The loop will always be executed at least once, even if the condition is false, because the code block is executed before the condition is tested:</w:t>
+        <w:t xml:space="preserve"> loop. The loop will always be executed at least once, even if </w:t>
+      </w:r>
+      <w:r>
+        <w:rPr>
+          <w:rFonts w:cstheme="minorHAnsi"/>
+        </w:rPr>
+        <w:lastRenderedPageBreak/>
+        <w:t>the condition is false, because the code block is executed before the condition is tested:</w:t>
       </w:r>
       <w:r>
         <w:rPr>
@@ -43839,7 +43912,6 @@
         <w:rPr>
           <w:rFonts w:cstheme="minorHAnsi"/>
         </w:rPr>
-        <w:lastRenderedPageBreak/>
         <w:br/>
       </w:r>
       <w:r>
@@ -45144,6 +45216,7 @@
         <w:rPr>
           <w:rFonts w:cstheme="minorHAnsi"/>
         </w:rPr>
+        <w:lastRenderedPageBreak/>
         <w:t>// expected output: true</w:t>
       </w:r>
     </w:p>
@@ -45269,7 +45342,6 @@
         <w:rPr>
           <w:rFonts w:cstheme="minorHAnsi"/>
         </w:rPr>
-        <w:lastRenderedPageBreak/>
         <w:t>console.log(</w:t>
       </w:r>
       <w:proofErr w:type="spellStart"/>
@@ -46912,6 +46984,7 @@
           <w:rFonts w:eastAsia="Times New Roman" w:cstheme="minorHAnsi"/>
           <w:color w:val="1B1B1B"/>
         </w:rPr>
+        <w:lastRenderedPageBreak/>
         <w:t>'length' in color1 // returns true</w:t>
       </w:r>
     </w:p>
@@ -47094,7 +47167,6 @@
           <w:sz w:val="22"/>
           <w:szCs w:val="22"/>
         </w:rPr>
-        <w:lastRenderedPageBreak/>
         <w:t xml:space="preserve">Using </w:t>
       </w:r>
       <w:r>
@@ -49918,13 +49990,7 @@
         <w:t>break*</w:t>
       </w:r>
       <w:r>
-        <w:t xml:space="preserve"> - From Mosh - </w:t>
-      </w:r>
-      <w:r>
-        <w:t>With the break keyword we jump out of a loop</w:t>
-      </w:r>
-      <w:r>
-        <w:t>.  [[[We do not finish the code]]]</w:t>
+        <w:t xml:space="preserve"> - From Mosh - With the break keyword we jump out of a loop.  [[[We do not finish the code]]]</w:t>
       </w:r>
     </w:p>
     <w:p>
@@ -50446,12 +50512,6 @@
           <w:color w:val="000000" w:themeColor="text1"/>
         </w:rPr>
         <w:br/>
-      </w:r>
-      <w:r>
-        <w:rPr>
-          <w:color w:val="000000" w:themeColor="text1"/>
-        </w:rPr>
-        <w:lastRenderedPageBreak/>
         <w:t xml:space="preserve">[[[When </w:t>
       </w:r>
       <w:proofErr w:type="spellStart"/>

</xml_diff>